<commit_message>
added a project report and README
</commit_message>
<xml_diff>
--- a/project_report.docx
+++ b/project_report.docx
@@ -113,7 +113,7 @@
           <w:rtl w:val="0"/>
         </w:rPr>
         <w:tab/>
-        <w:t>The stated purpose of this application is to provide a website that serves as a distribution platform for STEM materials to supplement the learning of underprivileged individuals in the New York City area as well as to disseminate interest in STEM fields to people with minimal exposure. The application also serves an ulterior function of a data collection tool for Yvonne and her team to use for research purposes.</w:t>
+        <w:t>The stated purpose of this application is to provide a website that serves as a distribution platform for STEM materials to supplement the learning of underprivileged individuals in the New York City area as well as to disseminate interest in STEM fields to people with minimal prior exposure. The application additionally serves as a data collection tool for Yvonne and her team to use for research purposes.</w:t>
       </w:r>
     </w:p>
     <w:p>
@@ -245,7 +245,7 @@
           <w:rtl w:val="0"/>
           <w:lang w:val="en-US"/>
         </w:rPr>
-        <w:t xml:space="preserve">s but handles information on individual student progress in terms of courses and lectures. Regarding application functionality, as per the requests of the project beneficiary, Yvonne, the final product maintains UI to supplement course and class database insertion, a fully functioning profile page, class displays, functioning lecture quizzes, and encryption of essential personal information. In addition, the group implemented certain elements that were not necessarily mandated by the beneficiary, such as a minimally functioning admin page for individuals with privileged access to add courses and respective lectures (cannot be immediately accessed without having html files on local server). </w:t>
+        <w:t xml:space="preserve">s but handles information on individual student progress in terms of courses and lectures. Regarding application functionality, as per the requests of the project beneficiary, Yvonne, the final product maintains a fully functioning database (in third normal form), UI to supplement course and class database insertions, a fully functioning profile page, lecture and course displays, functioning lecture quizzes, and encryption of essential personal information. In addition, the group implemented certain elements that were not mandated by the beneficiary, such as a minimally functioning admin page for individuals with privileged access to add courses and respective lectures. </w:t>
       </w:r>
     </w:p>
     <w:p>
@@ -261,6 +261,12 @@
     <w:p>
       <w:pPr>
         <w:pStyle w:val="Body"/>
+        <w:rPr>
+          <w:rFonts w:ascii="Times New Roman" w:cs="Times New Roman" w:hAnsi="Times New Roman" w:eastAsia="Times New Roman"/>
+          <w:sz w:val="24"/>
+          <w:szCs w:val="24"/>
+          <w:u w:val="single"/>
+        </w:rPr>
       </w:pPr>
       <w:r>
         <w:rPr>
@@ -271,7 +277,408 @@
           <w:rtl w:val="0"/>
           <w:lang w:val="en-US"/>
         </w:rPr>
-        <w:t>Project Details:</w:t>
+        <w:t>Project Implementation Stages:</w:t>
+      </w:r>
+    </w:p>
+    <w:p>
+      <w:pPr>
+        <w:pStyle w:val="Body"/>
+        <w:rPr>
+          <w:rFonts w:ascii="Times New Roman" w:cs="Times New Roman" w:hAnsi="Times New Roman" w:eastAsia="Times New Roman"/>
+          <w:sz w:val="24"/>
+          <w:szCs w:val="24"/>
+        </w:rPr>
+      </w:pPr>
+      <w:r>
+        <w:rPr>
+          <w:rFonts w:ascii="Times New Roman" w:cs="Times New Roman" w:hAnsi="Times New Roman" w:eastAsia="Times New Roman"/>
+          <w:sz w:val="24"/>
+          <w:szCs w:val="24"/>
+          <w:rtl w:val="0"/>
+        </w:rPr>
+        <w:tab/>
+        <w:t>Due to the relatively large scope and scale of the project as well as our own collective ambitions having obfuscated the actual viability of the initially exacting requirements, a significant and comprehensive negation period was necessary to moderate the expectations of the beneficiary, Yvonne, and to reassess group objectives. Upon agreeing on a set of requirements the group members responsible for front end development created mockups, in collaboration with and to the satisfaction of the beneficiary, and developed front end (i.e. UI/UEx) templates and elements pertaining to all necessary program aspects. The full list of front end elements can be found in the updated_html folder of the project.</w:t>
+      </w:r>
+    </w:p>
+    <w:p>
+      <w:pPr>
+        <w:pStyle w:val="Body"/>
+        <w:rPr>
+          <w:rFonts w:ascii="Times New Roman" w:cs="Times New Roman" w:hAnsi="Times New Roman" w:eastAsia="Times New Roman"/>
+          <w:sz w:val="24"/>
+          <w:szCs w:val="24"/>
+        </w:rPr>
+      </w:pPr>
+      <w:r>
+        <w:rPr>
+          <w:rFonts w:ascii="Times New Roman" w:cs="Times New Roman" w:hAnsi="Times New Roman" w:eastAsia="Times New Roman"/>
+          <w:sz w:val="24"/>
+          <w:szCs w:val="24"/>
+          <w:rtl w:val="0"/>
+        </w:rPr>
+        <w:tab/>
+        <w:t>Backend development, rather unfortunately, started rather late (with two weeks left) as difficulties regarding effective means of communication and personal incidents on the part of the beneficiary impeded overall progress. Individuals who were responsible for software/backend development maintained the arduous task of developing a database schema and programming practically all backend elements as well as some front-end aspects to ensure overall functionality. The primary files of concern are the loader, which contains the database schema, and the server which handles all front-end/backend interactions. The database schema was designed to be in third normal form to avoid redundancy and ensure effective queries. Further details regarding the server can be found in the project README.</w:t>
+      </w:r>
+    </w:p>
+    <w:p>
+      <w:pPr>
+        <w:pStyle w:val="Body"/>
+        <w:rPr>
+          <w:rFonts w:ascii="Times New Roman" w:cs="Times New Roman" w:hAnsi="Times New Roman" w:eastAsia="Times New Roman"/>
+          <w:sz w:val="24"/>
+          <w:szCs w:val="24"/>
+        </w:rPr>
+      </w:pPr>
+    </w:p>
+    <w:p>
+      <w:pPr>
+        <w:pStyle w:val="Body"/>
+        <w:rPr>
+          <w:rFonts w:ascii="Times New Roman" w:cs="Times New Roman" w:hAnsi="Times New Roman" w:eastAsia="Times New Roman"/>
+          <w:sz w:val="24"/>
+          <w:szCs w:val="24"/>
+          <w:u w:val="single"/>
+        </w:rPr>
+      </w:pPr>
+      <w:r>
+        <w:rPr>
+          <w:rFonts w:ascii="Times New Roman"/>
+          <w:sz w:val="24"/>
+          <w:szCs w:val="24"/>
+          <w:u w:val="single"/>
+          <w:rtl w:val="0"/>
+          <w:lang w:val="en-US"/>
+        </w:rPr>
+        <w:t>Project Concerns:</w:t>
+      </w:r>
+    </w:p>
+    <w:p>
+      <w:pPr>
+        <w:pStyle w:val="Body"/>
+        <w:rPr>
+          <w:rFonts w:ascii="Times New Roman" w:cs="Times New Roman" w:hAnsi="Times New Roman" w:eastAsia="Times New Roman"/>
+          <w:sz w:val="24"/>
+          <w:szCs w:val="24"/>
+        </w:rPr>
+      </w:pPr>
+      <w:r>
+        <w:rPr>
+          <w:rFonts w:ascii="Times New Roman" w:cs="Times New Roman" w:hAnsi="Times New Roman" w:eastAsia="Times New Roman"/>
+          <w:sz w:val="24"/>
+          <w:szCs w:val="24"/>
+          <w:rtl w:val="0"/>
+        </w:rPr>
+        <w:tab/>
+        <w:t>Unfortunately, as a result of the groups relative nascency regarding large project software engineering, and an unavoidable lack of communication between parties, it would be hubris to not assume it likely that some edge cases have been left unaccounted for. While the project has met all necessary requirements and even surpassed expectations regarding functionality, the group maintains that it is probable that there are significant bugs which were not found during the testing and programming process.</w:t>
+      </w:r>
+    </w:p>
+    <w:p>
+      <w:pPr>
+        <w:pStyle w:val="Body"/>
+        <w:rPr>
+          <w:rFonts w:ascii="Times New Roman" w:cs="Times New Roman" w:hAnsi="Times New Roman" w:eastAsia="Times New Roman"/>
+          <w:sz w:val="24"/>
+          <w:szCs w:val="24"/>
+        </w:rPr>
+      </w:pPr>
+    </w:p>
+    <w:p>
+      <w:pPr>
+        <w:pStyle w:val="Body"/>
+        <w:rPr>
+          <w:rFonts w:ascii="Times New Roman" w:cs="Times New Roman" w:hAnsi="Times New Roman" w:eastAsia="Times New Roman"/>
+          <w:sz w:val="24"/>
+          <w:szCs w:val="24"/>
+          <w:u w:val="single"/>
+        </w:rPr>
+      </w:pPr>
+      <w:r>
+        <w:rPr>
+          <w:rFonts w:ascii="Times New Roman"/>
+          <w:sz w:val="24"/>
+          <w:szCs w:val="24"/>
+          <w:u w:val="single"/>
+          <w:rtl w:val="0"/>
+          <w:lang w:val="en-US"/>
+        </w:rPr>
+        <w:t>Testing:</w:t>
+      </w:r>
+    </w:p>
+    <w:p>
+      <w:pPr>
+        <w:pStyle w:val="Body"/>
+        <w:rPr>
+          <w:rFonts w:ascii="Times New Roman" w:cs="Times New Roman" w:hAnsi="Times New Roman" w:eastAsia="Times New Roman"/>
+          <w:sz w:val="24"/>
+          <w:szCs w:val="24"/>
+        </w:rPr>
+      </w:pPr>
+      <w:r>
+        <w:rPr>
+          <w:rFonts w:ascii="Times New Roman" w:cs="Times New Roman" w:hAnsi="Times New Roman" w:eastAsia="Times New Roman"/>
+          <w:sz w:val="24"/>
+          <w:szCs w:val="24"/>
+          <w:rtl w:val="0"/>
+        </w:rPr>
+        <w:tab/>
+        <w:t>Early stage testing of the UI and UEx elements were conducted during the testing lab done prior to the projects presentation (findings may be found in the corresponding report). In terms of security, the program is effective at encrypting all important personal information utilizing salting methods and node</w:t>
+      </w:r>
+      <w:r>
+        <w:rPr>
+          <w:rFonts w:hAnsi="Times New Roman" w:hint="default"/>
+          <w:sz w:val="24"/>
+          <w:szCs w:val="24"/>
+          <w:rtl w:val="0"/>
+          <w:lang w:val="en-US"/>
+        </w:rPr>
+        <w:t>’</w:t>
+      </w:r>
+      <w:r>
+        <w:rPr>
+          <w:rFonts w:ascii="Times New Roman"/>
+          <w:sz w:val="24"/>
+          <w:szCs w:val="24"/>
+          <w:rtl w:val="0"/>
+          <w:lang w:val="en-US"/>
+        </w:rPr>
+        <w:t>s built in RSA encryption algorithms. Further functionality related testing was conducted shortly after backend development was completed.</w:t>
+      </w:r>
+    </w:p>
+    <w:p>
+      <w:pPr>
+        <w:pStyle w:val="Body"/>
+        <w:rPr>
+          <w:rFonts w:ascii="Times New Roman" w:cs="Times New Roman" w:hAnsi="Times New Roman" w:eastAsia="Times New Roman"/>
+          <w:sz w:val="24"/>
+          <w:szCs w:val="24"/>
+        </w:rPr>
+      </w:pPr>
+    </w:p>
+    <w:p>
+      <w:pPr>
+        <w:pStyle w:val="Body"/>
+        <w:rPr>
+          <w:rFonts w:ascii="Times New Roman" w:cs="Times New Roman" w:hAnsi="Times New Roman" w:eastAsia="Times New Roman"/>
+          <w:sz w:val="24"/>
+          <w:szCs w:val="24"/>
+          <w:u w:val="single"/>
+        </w:rPr>
+      </w:pPr>
+      <w:r>
+        <w:rPr>
+          <w:rFonts w:ascii="Times New Roman"/>
+          <w:sz w:val="24"/>
+          <w:szCs w:val="24"/>
+          <w:u w:val="single"/>
+          <w:rtl w:val="0"/>
+          <w:lang w:val="en-US"/>
+        </w:rPr>
+        <w:t>Beneficiary Feedback:</w:t>
+      </w:r>
+    </w:p>
+    <w:p>
+      <w:pPr>
+        <w:pStyle w:val="Body"/>
+        <w:rPr>
+          <w:rFonts w:ascii="Times New Roman" w:cs="Times New Roman" w:hAnsi="Times New Roman" w:eastAsia="Times New Roman"/>
+          <w:sz w:val="24"/>
+          <w:szCs w:val="24"/>
+        </w:rPr>
+      </w:pPr>
+      <w:r>
+        <w:rPr>
+          <w:rFonts w:ascii="Times New Roman" w:cs="Times New Roman" w:hAnsi="Times New Roman" w:eastAsia="Times New Roman"/>
+          <w:sz w:val="24"/>
+          <w:szCs w:val="24"/>
+          <w:rtl w:val="0"/>
+        </w:rPr>
+        <w:tab/>
+        <w:t>While communicating with Yvonne and her web developer they expressed their excitement and content with the progress the team has made. Further suggestions on functionality were made to make future development relatively easy for the beneficiary of the project.</w:t>
+      </w:r>
+    </w:p>
+    <w:p>
+      <w:pPr>
+        <w:pStyle w:val="Body"/>
+        <w:rPr>
+          <w:rFonts w:ascii="Times New Roman" w:cs="Times New Roman" w:hAnsi="Times New Roman" w:eastAsia="Times New Roman"/>
+          <w:sz w:val="24"/>
+          <w:szCs w:val="24"/>
+          <w:u w:val="single"/>
+        </w:rPr>
+      </w:pPr>
+    </w:p>
+    <w:p>
+      <w:pPr>
+        <w:pStyle w:val="Body"/>
+        <w:rPr>
+          <w:rFonts w:ascii="Times New Roman" w:cs="Times New Roman" w:hAnsi="Times New Roman" w:eastAsia="Times New Roman"/>
+          <w:sz w:val="24"/>
+          <w:szCs w:val="24"/>
+          <w:u w:val="single"/>
+        </w:rPr>
+      </w:pPr>
+      <w:r>
+        <w:rPr>
+          <w:rFonts w:ascii="Times New Roman"/>
+          <w:sz w:val="24"/>
+          <w:szCs w:val="24"/>
+          <w:u w:val="single"/>
+          <w:rtl w:val="0"/>
+          <w:lang w:val="en-US"/>
+        </w:rPr>
+        <w:t>Suggested Elements to Implementation (not elements that were required):</w:t>
+      </w:r>
+    </w:p>
+    <w:p>
+      <w:pPr>
+        <w:pStyle w:val="Body"/>
+        <w:numPr>
+          <w:ilvl w:val="0"/>
+          <w:numId w:val="3"/>
+        </w:numPr>
+        <w:ind w:left="360"/>
+        <w:rPr>
+          <w:rFonts w:ascii="Times New Roman" w:cs="Times New Roman" w:hAnsi="Times New Roman" w:eastAsia="Times New Roman"/>
+          <w:position w:val="0"/>
+          <w:sz w:val="24"/>
+          <w:szCs w:val="24"/>
+        </w:rPr>
+      </w:pPr>
+      <w:r>
+        <w:rPr>
+          <w:rFonts w:ascii="Times New Roman"/>
+          <w:sz w:val="24"/>
+          <w:szCs w:val="24"/>
+          <w:rtl w:val="0"/>
+          <w:lang w:val="en-US"/>
+        </w:rPr>
+        <w:t>logout function for the admin pages</w:t>
+      </w:r>
+    </w:p>
+    <w:p>
+      <w:pPr>
+        <w:pStyle w:val="Body"/>
+        <w:numPr>
+          <w:ilvl w:val="0"/>
+          <w:numId w:val="4"/>
+        </w:numPr>
+        <w:ind w:left="360"/>
+        <w:rPr>
+          <w:rFonts w:ascii="Times New Roman" w:cs="Times New Roman" w:hAnsi="Times New Roman" w:eastAsia="Times New Roman"/>
+          <w:position w:val="0"/>
+          <w:sz w:val="24"/>
+          <w:szCs w:val="24"/>
+        </w:rPr>
+      </w:pPr>
+      <w:r>
+        <w:rPr>
+          <w:rFonts w:ascii="Times New Roman"/>
+          <w:sz w:val="24"/>
+          <w:szCs w:val="24"/>
+          <w:rtl w:val="0"/>
+          <w:lang w:val="en-US"/>
+        </w:rPr>
+        <w:t>UI to supplement course and lecture updates (DB insertion and presentation already handled)</w:t>
+      </w:r>
+    </w:p>
+    <w:p>
+      <w:pPr>
+        <w:pStyle w:val="Body"/>
+        <w:numPr>
+          <w:ilvl w:val="0"/>
+          <w:numId w:val="5"/>
+        </w:numPr>
+        <w:ind w:left="360"/>
+        <w:rPr>
+          <w:rFonts w:ascii="Times New Roman" w:cs="Times New Roman" w:hAnsi="Times New Roman" w:eastAsia="Times New Roman"/>
+          <w:position w:val="0"/>
+          <w:sz w:val="24"/>
+          <w:szCs w:val="24"/>
+        </w:rPr>
+      </w:pPr>
+      <w:r>
+        <w:rPr>
+          <w:rFonts w:ascii="Times New Roman"/>
+          <w:sz w:val="24"/>
+          <w:szCs w:val="24"/>
+          <w:rtl w:val="0"/>
+          <w:lang w:val="en-US"/>
+        </w:rPr>
+        <w:t>limited course presentation on the user profile page</w:t>
+      </w:r>
+    </w:p>
+    <w:p>
+      <w:pPr>
+        <w:pStyle w:val="Body"/>
+        <w:numPr>
+          <w:ilvl w:val="0"/>
+          <w:numId w:val="6"/>
+        </w:numPr>
+        <w:ind w:left="360"/>
+        <w:rPr>
+          <w:rFonts w:ascii="Times New Roman" w:cs="Times New Roman" w:hAnsi="Times New Roman" w:eastAsia="Times New Roman"/>
+          <w:position w:val="0"/>
+          <w:sz w:val="24"/>
+          <w:szCs w:val="24"/>
+        </w:rPr>
+      </w:pPr>
+      <w:r>
+        <w:rPr>
+          <w:rFonts w:ascii="Times New Roman"/>
+          <w:sz w:val="24"/>
+          <w:szCs w:val="24"/>
+          <w:rtl w:val="0"/>
+          <w:lang w:val="en-US"/>
+        </w:rPr>
+        <w:t>improve method of keeping track of logged in individuals (currently a server side array)</w:t>
+      </w:r>
+    </w:p>
+    <w:p>
+      <w:pPr>
+        <w:pStyle w:val="Body"/>
+        <w:rPr>
+          <w:rFonts w:ascii="Times New Roman" w:cs="Times New Roman" w:hAnsi="Times New Roman" w:eastAsia="Times New Roman"/>
+          <w:sz w:val="24"/>
+          <w:szCs w:val="24"/>
+          <w:u w:val="single"/>
+        </w:rPr>
+      </w:pPr>
+    </w:p>
+    <w:p>
+      <w:pPr>
+        <w:pStyle w:val="Body"/>
+        <w:rPr>
+          <w:rFonts w:ascii="Times New Roman" w:cs="Times New Roman" w:hAnsi="Times New Roman" w:eastAsia="Times New Roman"/>
+          <w:sz w:val="24"/>
+          <w:szCs w:val="24"/>
+          <w:u w:val="single"/>
+        </w:rPr>
+      </w:pPr>
+      <w:r>
+        <w:rPr>
+          <w:rFonts w:ascii="Times New Roman"/>
+          <w:sz w:val="24"/>
+          <w:szCs w:val="24"/>
+          <w:u w:val="single"/>
+          <w:rtl w:val="0"/>
+          <w:lang w:val="en-US"/>
+        </w:rPr>
+        <w:t>Conclusion:</w:t>
+      </w:r>
+    </w:p>
+    <w:p>
+      <w:pPr>
+        <w:pStyle w:val="Body"/>
+      </w:pPr>
+      <w:r>
+        <w:rPr>
+          <w:rFonts w:ascii="Times New Roman" w:cs="Times New Roman" w:hAnsi="Times New Roman" w:eastAsia="Times New Roman"/>
+          <w:sz w:val="24"/>
+          <w:szCs w:val="24"/>
+          <w:rtl w:val="0"/>
+        </w:rPr>
+        <w:tab/>
+        <w:t>Given the initial prodigious task of developing an entire learning platform and application, the group has managed to exceed required functionality. Despite minor setbacks, we, as a group, can honestly state (with much apprehension and pride) that this functioning web application will, at the very minimum, serve as a strong foundation on which anybody can continue to build. All aspects regarding functionality have been met and we have even implemented elements that go beyond what was deemed necessary.</w:t>
       </w:r>
     </w:p>
     <w:sectPr>
@@ -299,6 +706,1251 @@
     <w:r/>
   </w:p>
 </w:hdr>
+</file>
+
+<file path=word/numbering.xml><?xml version="1.0" encoding="utf-8"?>
+<w:numbering xmlns:w="http://schemas.openxmlformats.org/wordprocessingml/2006/main" xmlns:wp="http://schemas.openxmlformats.org/drawingml/2006/wordprocessingDrawing" xmlns:w14="http://schemas.microsoft.com/office/word/2010/wordml" xmlns:r="http://schemas.openxmlformats.org/officeDocument/2006/relationships" xmlns:v="urn:schemas-microsoft-com:vml" xmlns:o="urn:schemas-microsoft-com:office:office">
+  <w:abstractNum w:abstractNumId="0">
+    <w:multiLevelType w:val="multilevel"/>
+    <w:lvl w:ilvl="0">
+      <w:start w:val="1"/>
+      <w:numFmt w:val="bullet"/>
+      <w:suff w:val="tab"/>
+      <w:lvlText w:val="•"/>
+      <w:lvlJc w:val="left"/>
+      <w:pPr>
+        <w:tabs>
+          <w:tab w:val="num" w:pos="360"/>
+          <w:tab w:val="clear" w:pos="0"/>
+        </w:tabs>
+        <w:ind w:left="360" w:hanging="360"/>
+      </w:pPr>
+      <w:rPr>
+        <w:rFonts w:ascii="Times New Roman" w:cs="Times New Roman" w:hAnsi="Times New Roman" w:eastAsia="Times New Roman"/>
+        <w:position w:val="0"/>
+        <w:sz w:val="24"/>
+        <w:szCs w:val="24"/>
+      </w:rPr>
+    </w:lvl>
+    <w:lvl w:ilvl="1">
+      <w:start w:val="1"/>
+      <w:numFmt w:val="bullet"/>
+      <w:suff w:val="tab"/>
+      <w:lvlText w:val="•"/>
+      <w:lvlJc w:val="left"/>
+      <w:pPr>
+        <w:tabs>
+          <w:tab w:val="num" w:pos="1080"/>
+          <w:tab w:val="clear" w:pos="0"/>
+        </w:tabs>
+        <w:ind w:left="720" w:hanging="360"/>
+      </w:pPr>
+      <w:rPr>
+        <w:rFonts w:ascii="Times New Roman" w:cs="Times New Roman" w:hAnsi="Times New Roman" w:eastAsia="Times New Roman"/>
+        <w:position w:val="0"/>
+        <w:sz w:val="24"/>
+        <w:szCs w:val="24"/>
+      </w:rPr>
+    </w:lvl>
+    <w:lvl w:ilvl="2">
+      <w:start w:val="1"/>
+      <w:numFmt w:val="bullet"/>
+      <w:suff w:val="tab"/>
+      <w:lvlText w:val="•"/>
+      <w:lvlJc w:val="left"/>
+      <w:pPr>
+        <w:tabs>
+          <w:tab w:val="num" w:pos="1800"/>
+          <w:tab w:val="clear" w:pos="0"/>
+        </w:tabs>
+        <w:ind w:left="1080" w:hanging="360"/>
+      </w:pPr>
+      <w:rPr>
+        <w:rFonts w:ascii="Times New Roman" w:cs="Times New Roman" w:hAnsi="Times New Roman" w:eastAsia="Times New Roman"/>
+        <w:position w:val="0"/>
+        <w:sz w:val="24"/>
+        <w:szCs w:val="24"/>
+      </w:rPr>
+    </w:lvl>
+    <w:lvl w:ilvl="3">
+      <w:start w:val="1"/>
+      <w:numFmt w:val="bullet"/>
+      <w:suff w:val="tab"/>
+      <w:lvlText w:val="•"/>
+      <w:lvlJc w:val="left"/>
+      <w:pPr>
+        <w:tabs>
+          <w:tab w:val="num" w:pos="2520"/>
+          <w:tab w:val="clear" w:pos="0"/>
+        </w:tabs>
+        <w:ind w:left="1440" w:hanging="360"/>
+      </w:pPr>
+      <w:rPr>
+        <w:rFonts w:ascii="Times New Roman" w:cs="Times New Roman" w:hAnsi="Times New Roman" w:eastAsia="Times New Roman"/>
+        <w:position w:val="0"/>
+        <w:sz w:val="24"/>
+        <w:szCs w:val="24"/>
+      </w:rPr>
+    </w:lvl>
+    <w:lvl w:ilvl="4">
+      <w:start w:val="1"/>
+      <w:numFmt w:val="bullet"/>
+      <w:suff w:val="tab"/>
+      <w:lvlText w:val="•"/>
+      <w:lvlJc w:val="left"/>
+      <w:pPr>
+        <w:tabs>
+          <w:tab w:val="num" w:pos="3240"/>
+          <w:tab w:val="clear" w:pos="0"/>
+        </w:tabs>
+        <w:ind w:left="1800" w:hanging="360"/>
+      </w:pPr>
+      <w:rPr>
+        <w:rFonts w:ascii="Times New Roman" w:cs="Times New Roman" w:hAnsi="Times New Roman" w:eastAsia="Times New Roman"/>
+        <w:position w:val="0"/>
+        <w:sz w:val="24"/>
+        <w:szCs w:val="24"/>
+      </w:rPr>
+    </w:lvl>
+    <w:lvl w:ilvl="5">
+      <w:start w:val="1"/>
+      <w:numFmt w:val="bullet"/>
+      <w:suff w:val="tab"/>
+      <w:lvlText w:val="•"/>
+      <w:lvlJc w:val="left"/>
+      <w:pPr>
+        <w:tabs>
+          <w:tab w:val="num" w:pos="3960"/>
+          <w:tab w:val="clear" w:pos="0"/>
+        </w:tabs>
+        <w:ind w:left="2160" w:hanging="360"/>
+      </w:pPr>
+      <w:rPr>
+        <w:rFonts w:ascii="Times New Roman" w:cs="Times New Roman" w:hAnsi="Times New Roman" w:eastAsia="Times New Roman"/>
+        <w:position w:val="0"/>
+        <w:sz w:val="24"/>
+        <w:szCs w:val="24"/>
+      </w:rPr>
+    </w:lvl>
+    <w:lvl w:ilvl="6">
+      <w:start w:val="1"/>
+      <w:numFmt w:val="bullet"/>
+      <w:suff w:val="tab"/>
+      <w:lvlText w:val="•"/>
+      <w:lvlJc w:val="left"/>
+      <w:pPr>
+        <w:tabs>
+          <w:tab w:val="num" w:pos="4680"/>
+          <w:tab w:val="clear" w:pos="0"/>
+        </w:tabs>
+        <w:ind w:left="2520" w:hanging="360"/>
+      </w:pPr>
+      <w:rPr>
+        <w:rFonts w:ascii="Times New Roman" w:cs="Times New Roman" w:hAnsi="Times New Roman" w:eastAsia="Times New Roman"/>
+        <w:position w:val="0"/>
+        <w:sz w:val="24"/>
+        <w:szCs w:val="24"/>
+      </w:rPr>
+    </w:lvl>
+    <w:lvl w:ilvl="7">
+      <w:start w:val="1"/>
+      <w:numFmt w:val="bullet"/>
+      <w:suff w:val="tab"/>
+      <w:lvlText w:val="•"/>
+      <w:lvlJc w:val="left"/>
+      <w:pPr>
+        <w:tabs>
+          <w:tab w:val="num" w:pos="5400"/>
+          <w:tab w:val="clear" w:pos="0"/>
+        </w:tabs>
+        <w:ind w:left="2880" w:hanging="360"/>
+      </w:pPr>
+      <w:rPr>
+        <w:rFonts w:ascii="Times New Roman" w:cs="Times New Roman" w:hAnsi="Times New Roman" w:eastAsia="Times New Roman"/>
+        <w:position w:val="0"/>
+        <w:sz w:val="24"/>
+        <w:szCs w:val="24"/>
+      </w:rPr>
+    </w:lvl>
+    <w:lvl w:ilvl="8">
+      <w:start w:val="1"/>
+      <w:numFmt w:val="bullet"/>
+      <w:suff w:val="tab"/>
+      <w:lvlText w:val="•"/>
+      <w:lvlJc w:val="left"/>
+      <w:pPr>
+        <w:tabs>
+          <w:tab w:val="num" w:pos="6120"/>
+          <w:tab w:val="clear" w:pos="0"/>
+        </w:tabs>
+        <w:ind w:left="3240" w:hanging="360"/>
+      </w:pPr>
+      <w:rPr>
+        <w:rFonts w:ascii="Times New Roman" w:cs="Times New Roman" w:hAnsi="Times New Roman" w:eastAsia="Times New Roman"/>
+        <w:position w:val="0"/>
+        <w:sz w:val="24"/>
+        <w:szCs w:val="24"/>
+      </w:rPr>
+    </w:lvl>
+  </w:abstractNum>
+  <w:abstractNum w:abstractNumId="1">
+    <w:multiLevelType w:val="multilevel"/>
+    <w:lvl w:ilvl="0">
+      <w:start w:val="1"/>
+      <w:numFmt w:val="bullet"/>
+      <w:suff w:val="tab"/>
+      <w:lvlText w:val=""/>
+      <w:lvlJc w:val="left"/>
+      <w:pPr/>
+      <w:rPr>
+        <w:rFonts w:ascii="Helvetica" w:cs="Helvetica" w:hAnsi="Helvetica" w:eastAsia="Helvetica"/>
+        <w:b w:val="0"/>
+        <w:bCs w:val="0"/>
+        <w:i w:val="0"/>
+        <w:iCs w:val="0"/>
+        <w:caps w:val="0"/>
+        <w:smallCaps w:val="0"/>
+        <w:strike w:val="0"/>
+        <w:dstrike w:val="0"/>
+        <w:outline w:val="0"/>
+        <w:color w:val="000000"/>
+        <w:spacing w:val="0"/>
+        <w:kern w:val="0"/>
+        <w:position w:val="0"/>
+        <w:sz w:val="22"/>
+        <w:szCs w:val="22"/>
+        <w:u w:val="none"/>
+        <w:vertAlign w:val="baseline"/>
+      </w:rPr>
+    </w:lvl>
+    <w:lvl w:ilvl="1">
+      <w:start w:val="1"/>
+      <w:numFmt w:val="bullet"/>
+      <w:suff w:val="tab"/>
+      <w:lvlText w:val=""/>
+      <w:lvlJc w:val="left"/>
+      <w:pPr>
+        <w:tabs>
+          <w:tab w:val="num" w:pos="720"/>
+          <w:tab w:val="clear" w:pos="0"/>
+        </w:tabs>
+        <w:ind w:left="720" w:hanging="720"/>
+      </w:pPr>
+      <w:rPr>
+        <w:rFonts w:ascii="Helvetica" w:cs="Helvetica" w:hAnsi="Helvetica" w:eastAsia="Helvetica"/>
+        <w:b w:val="0"/>
+        <w:bCs w:val="0"/>
+        <w:i w:val="0"/>
+        <w:iCs w:val="0"/>
+        <w:caps w:val="0"/>
+        <w:smallCaps w:val="0"/>
+        <w:strike w:val="0"/>
+        <w:dstrike w:val="0"/>
+        <w:outline w:val="0"/>
+        <w:color w:val="000000"/>
+        <w:spacing w:val="0"/>
+        <w:kern w:val="0"/>
+        <w:position w:val="0"/>
+        <w:sz w:val="22"/>
+        <w:szCs w:val="22"/>
+        <w:u w:val="none"/>
+        <w:vertAlign w:val="baseline"/>
+      </w:rPr>
+    </w:lvl>
+    <w:lvl w:ilvl="2">
+      <w:start w:val="1"/>
+      <w:numFmt w:val="bullet"/>
+      <w:suff w:val="tab"/>
+      <w:lvlText w:val=""/>
+      <w:lvlJc w:val="left"/>
+      <w:pPr>
+        <w:tabs>
+          <w:tab w:val="num" w:pos="1440"/>
+          <w:tab w:val="clear" w:pos="0"/>
+        </w:tabs>
+        <w:ind w:left="1440" w:hanging="1440"/>
+      </w:pPr>
+      <w:rPr>
+        <w:rFonts w:ascii="Helvetica" w:cs="Helvetica" w:hAnsi="Helvetica" w:eastAsia="Helvetica"/>
+        <w:b w:val="0"/>
+        <w:bCs w:val="0"/>
+        <w:i w:val="0"/>
+        <w:iCs w:val="0"/>
+        <w:caps w:val="0"/>
+        <w:smallCaps w:val="0"/>
+        <w:strike w:val="0"/>
+        <w:dstrike w:val="0"/>
+        <w:outline w:val="0"/>
+        <w:color w:val="000000"/>
+        <w:spacing w:val="0"/>
+        <w:kern w:val="0"/>
+        <w:position w:val="0"/>
+        <w:sz w:val="22"/>
+        <w:szCs w:val="22"/>
+        <w:u w:val="none"/>
+        <w:vertAlign w:val="baseline"/>
+      </w:rPr>
+    </w:lvl>
+    <w:lvl w:ilvl="3">
+      <w:start w:val="1"/>
+      <w:numFmt w:val="bullet"/>
+      <w:suff w:val="tab"/>
+      <w:lvlText w:val=""/>
+      <w:lvlJc w:val="left"/>
+      <w:pPr>
+        <w:tabs>
+          <w:tab w:val="num" w:pos="2160"/>
+          <w:tab w:val="clear" w:pos="0"/>
+        </w:tabs>
+        <w:ind w:left="2160" w:hanging="2160"/>
+      </w:pPr>
+      <w:rPr>
+        <w:rFonts w:ascii="Helvetica" w:cs="Helvetica" w:hAnsi="Helvetica" w:eastAsia="Helvetica"/>
+        <w:b w:val="0"/>
+        <w:bCs w:val="0"/>
+        <w:i w:val="0"/>
+        <w:iCs w:val="0"/>
+        <w:caps w:val="0"/>
+        <w:smallCaps w:val="0"/>
+        <w:strike w:val="0"/>
+        <w:dstrike w:val="0"/>
+        <w:outline w:val="0"/>
+        <w:color w:val="000000"/>
+        <w:spacing w:val="0"/>
+        <w:kern w:val="0"/>
+        <w:position w:val="0"/>
+        <w:sz w:val="22"/>
+        <w:szCs w:val="22"/>
+        <w:u w:val="none"/>
+        <w:vertAlign w:val="baseline"/>
+      </w:rPr>
+    </w:lvl>
+    <w:lvl w:ilvl="4">
+      <w:start w:val="1"/>
+      <w:numFmt w:val="bullet"/>
+      <w:suff w:val="tab"/>
+      <w:lvlText w:val=""/>
+      <w:lvlJc w:val="left"/>
+      <w:pPr>
+        <w:tabs>
+          <w:tab w:val="num" w:pos="2880"/>
+          <w:tab w:val="clear" w:pos="0"/>
+        </w:tabs>
+        <w:ind w:left="2880" w:hanging="2880"/>
+      </w:pPr>
+      <w:rPr>
+        <w:rFonts w:ascii="Helvetica" w:cs="Helvetica" w:hAnsi="Helvetica" w:eastAsia="Helvetica"/>
+        <w:b w:val="0"/>
+        <w:bCs w:val="0"/>
+        <w:i w:val="0"/>
+        <w:iCs w:val="0"/>
+        <w:caps w:val="0"/>
+        <w:smallCaps w:val="0"/>
+        <w:strike w:val="0"/>
+        <w:dstrike w:val="0"/>
+        <w:outline w:val="0"/>
+        <w:color w:val="000000"/>
+        <w:spacing w:val="0"/>
+        <w:kern w:val="0"/>
+        <w:position w:val="0"/>
+        <w:sz w:val="22"/>
+        <w:szCs w:val="22"/>
+        <w:u w:val="none"/>
+        <w:vertAlign w:val="baseline"/>
+      </w:rPr>
+    </w:lvl>
+    <w:lvl w:ilvl="5">
+      <w:start w:val="1"/>
+      <w:numFmt w:val="bullet"/>
+      <w:suff w:val="tab"/>
+      <w:lvlText w:val=""/>
+      <w:lvlJc w:val="left"/>
+      <w:pPr>
+        <w:tabs>
+          <w:tab w:val="num" w:pos="3600"/>
+          <w:tab w:val="clear" w:pos="0"/>
+        </w:tabs>
+        <w:ind w:left="3600" w:hanging="3600"/>
+      </w:pPr>
+      <w:rPr>
+        <w:rFonts w:ascii="Helvetica" w:cs="Helvetica" w:hAnsi="Helvetica" w:eastAsia="Helvetica"/>
+        <w:b w:val="0"/>
+        <w:bCs w:val="0"/>
+        <w:i w:val="0"/>
+        <w:iCs w:val="0"/>
+        <w:caps w:val="0"/>
+        <w:smallCaps w:val="0"/>
+        <w:strike w:val="0"/>
+        <w:dstrike w:val="0"/>
+        <w:outline w:val="0"/>
+        <w:color w:val="000000"/>
+        <w:spacing w:val="0"/>
+        <w:kern w:val="0"/>
+        <w:position w:val="0"/>
+        <w:sz w:val="22"/>
+        <w:szCs w:val="22"/>
+        <w:u w:val="none"/>
+        <w:vertAlign w:val="baseline"/>
+      </w:rPr>
+    </w:lvl>
+    <w:lvl w:ilvl="6">
+      <w:start w:val="1"/>
+      <w:numFmt w:val="bullet"/>
+      <w:suff w:val="tab"/>
+      <w:lvlText w:val=""/>
+      <w:lvlJc w:val="left"/>
+      <w:pPr>
+        <w:tabs>
+          <w:tab w:val="num" w:pos="4320"/>
+          <w:tab w:val="clear" w:pos="0"/>
+        </w:tabs>
+        <w:ind w:left="4320" w:hanging="4320"/>
+      </w:pPr>
+      <w:rPr>
+        <w:rFonts w:ascii="Helvetica" w:cs="Helvetica" w:hAnsi="Helvetica" w:eastAsia="Helvetica"/>
+        <w:b w:val="0"/>
+        <w:bCs w:val="0"/>
+        <w:i w:val="0"/>
+        <w:iCs w:val="0"/>
+        <w:caps w:val="0"/>
+        <w:smallCaps w:val="0"/>
+        <w:strike w:val="0"/>
+        <w:dstrike w:val="0"/>
+        <w:outline w:val="0"/>
+        <w:color w:val="000000"/>
+        <w:spacing w:val="0"/>
+        <w:kern w:val="0"/>
+        <w:position w:val="0"/>
+        <w:sz w:val="22"/>
+        <w:szCs w:val="22"/>
+        <w:u w:val="none"/>
+        <w:vertAlign w:val="baseline"/>
+      </w:rPr>
+    </w:lvl>
+    <w:lvl w:ilvl="7">
+      <w:start w:val="1"/>
+      <w:numFmt w:val="bullet"/>
+      <w:suff w:val="tab"/>
+      <w:lvlText w:val=""/>
+      <w:lvlJc w:val="left"/>
+      <w:pPr>
+        <w:tabs>
+          <w:tab w:val="num" w:pos="5040"/>
+          <w:tab w:val="clear" w:pos="0"/>
+        </w:tabs>
+        <w:ind w:left="5040" w:hanging="5040"/>
+      </w:pPr>
+      <w:rPr>
+        <w:rFonts w:ascii="Helvetica" w:cs="Helvetica" w:hAnsi="Helvetica" w:eastAsia="Helvetica"/>
+        <w:b w:val="0"/>
+        <w:bCs w:val="0"/>
+        <w:i w:val="0"/>
+        <w:iCs w:val="0"/>
+        <w:caps w:val="0"/>
+        <w:smallCaps w:val="0"/>
+        <w:strike w:val="0"/>
+        <w:dstrike w:val="0"/>
+        <w:outline w:val="0"/>
+        <w:color w:val="000000"/>
+        <w:spacing w:val="0"/>
+        <w:kern w:val="0"/>
+        <w:position w:val="0"/>
+        <w:sz w:val="22"/>
+        <w:szCs w:val="22"/>
+        <w:u w:val="none"/>
+        <w:vertAlign w:val="baseline"/>
+      </w:rPr>
+    </w:lvl>
+    <w:lvl w:ilvl="8">
+      <w:start w:val="1"/>
+      <w:numFmt w:val="bullet"/>
+      <w:suff w:val="tab"/>
+      <w:lvlText w:val=""/>
+      <w:lvlJc w:val="left"/>
+      <w:pPr>
+        <w:tabs>
+          <w:tab w:val="num" w:pos="5760"/>
+          <w:tab w:val="clear" w:pos="0"/>
+        </w:tabs>
+        <w:ind w:left="5760" w:hanging="5760"/>
+      </w:pPr>
+      <w:rPr>
+        <w:rFonts w:ascii="Helvetica" w:cs="Helvetica" w:hAnsi="Helvetica" w:eastAsia="Helvetica"/>
+        <w:b w:val="0"/>
+        <w:bCs w:val="0"/>
+        <w:i w:val="0"/>
+        <w:iCs w:val="0"/>
+        <w:caps w:val="0"/>
+        <w:smallCaps w:val="0"/>
+        <w:strike w:val="0"/>
+        <w:dstrike w:val="0"/>
+        <w:outline w:val="0"/>
+        <w:color w:val="000000"/>
+        <w:spacing w:val="0"/>
+        <w:kern w:val="0"/>
+        <w:position w:val="0"/>
+        <w:sz w:val="22"/>
+        <w:szCs w:val="22"/>
+        <w:u w:val="none"/>
+        <w:vertAlign w:val="baseline"/>
+      </w:rPr>
+    </w:lvl>
+  </w:abstractNum>
+  <w:abstractNum w:abstractNumId="2">
+    <w:multiLevelType w:val="multilevel"/>
+    <w:styleLink w:val="List 0"/>
+    <w:lvl w:ilvl="0">
+      <w:start w:val="0"/>
+      <w:numFmt w:val="bullet"/>
+      <w:suff w:val="tab"/>
+      <w:lvlText w:val="•"/>
+      <w:lvlJc w:val="left"/>
+      <w:pPr>
+        <w:tabs>
+          <w:tab w:val="num" w:pos="360"/>
+          <w:tab w:val="clear" w:pos="0"/>
+        </w:tabs>
+        <w:ind w:left="360" w:hanging="360"/>
+      </w:pPr>
+      <w:rPr>
+        <w:rFonts w:ascii="Times New Roman" w:cs="Times New Roman" w:hAnsi="Times New Roman" w:eastAsia="Times New Roman"/>
+        <w:position w:val="0"/>
+        <w:sz w:val="24"/>
+        <w:szCs w:val="24"/>
+      </w:rPr>
+    </w:lvl>
+    <w:lvl w:ilvl="1">
+      <w:start w:val="1"/>
+      <w:numFmt w:val="bullet"/>
+      <w:suff w:val="tab"/>
+      <w:lvlText w:val="•"/>
+      <w:lvlJc w:val="left"/>
+      <w:pPr>
+        <w:tabs>
+          <w:tab w:val="num" w:pos="1080"/>
+          <w:tab w:val="clear" w:pos="0"/>
+        </w:tabs>
+        <w:ind w:left="720" w:hanging="360"/>
+      </w:pPr>
+      <w:rPr>
+        <w:rFonts w:ascii="Times New Roman" w:cs="Times New Roman" w:hAnsi="Times New Roman" w:eastAsia="Times New Roman"/>
+        <w:position w:val="0"/>
+        <w:sz w:val="24"/>
+        <w:szCs w:val="24"/>
+      </w:rPr>
+    </w:lvl>
+    <w:lvl w:ilvl="2">
+      <w:start w:val="1"/>
+      <w:numFmt w:val="bullet"/>
+      <w:suff w:val="tab"/>
+      <w:lvlText w:val="•"/>
+      <w:lvlJc w:val="left"/>
+      <w:pPr>
+        <w:tabs>
+          <w:tab w:val="num" w:pos="1800"/>
+          <w:tab w:val="clear" w:pos="0"/>
+        </w:tabs>
+        <w:ind w:left="1080" w:hanging="360"/>
+      </w:pPr>
+      <w:rPr>
+        <w:rFonts w:ascii="Times New Roman" w:cs="Times New Roman" w:hAnsi="Times New Roman" w:eastAsia="Times New Roman"/>
+        <w:position w:val="0"/>
+        <w:sz w:val="24"/>
+        <w:szCs w:val="24"/>
+      </w:rPr>
+    </w:lvl>
+    <w:lvl w:ilvl="3">
+      <w:start w:val="1"/>
+      <w:numFmt w:val="bullet"/>
+      <w:suff w:val="tab"/>
+      <w:lvlText w:val="•"/>
+      <w:lvlJc w:val="left"/>
+      <w:pPr>
+        <w:tabs>
+          <w:tab w:val="num" w:pos="2520"/>
+          <w:tab w:val="clear" w:pos="0"/>
+        </w:tabs>
+        <w:ind w:left="1440" w:hanging="360"/>
+      </w:pPr>
+      <w:rPr>
+        <w:rFonts w:ascii="Times New Roman" w:cs="Times New Roman" w:hAnsi="Times New Roman" w:eastAsia="Times New Roman"/>
+        <w:position w:val="0"/>
+        <w:sz w:val="24"/>
+        <w:szCs w:val="24"/>
+      </w:rPr>
+    </w:lvl>
+    <w:lvl w:ilvl="4">
+      <w:start w:val="1"/>
+      <w:numFmt w:val="bullet"/>
+      <w:suff w:val="tab"/>
+      <w:lvlText w:val="•"/>
+      <w:lvlJc w:val="left"/>
+      <w:pPr>
+        <w:tabs>
+          <w:tab w:val="num" w:pos="3240"/>
+          <w:tab w:val="clear" w:pos="0"/>
+        </w:tabs>
+        <w:ind w:left="1800" w:hanging="360"/>
+      </w:pPr>
+      <w:rPr>
+        <w:rFonts w:ascii="Times New Roman" w:cs="Times New Roman" w:hAnsi="Times New Roman" w:eastAsia="Times New Roman"/>
+        <w:position w:val="0"/>
+        <w:sz w:val="24"/>
+        <w:szCs w:val="24"/>
+      </w:rPr>
+    </w:lvl>
+    <w:lvl w:ilvl="5">
+      <w:start w:val="1"/>
+      <w:numFmt w:val="bullet"/>
+      <w:suff w:val="tab"/>
+      <w:lvlText w:val="•"/>
+      <w:lvlJc w:val="left"/>
+      <w:pPr>
+        <w:tabs>
+          <w:tab w:val="num" w:pos="3960"/>
+          <w:tab w:val="clear" w:pos="0"/>
+        </w:tabs>
+        <w:ind w:left="2160" w:hanging="360"/>
+      </w:pPr>
+      <w:rPr>
+        <w:rFonts w:ascii="Times New Roman" w:cs="Times New Roman" w:hAnsi="Times New Roman" w:eastAsia="Times New Roman"/>
+        <w:position w:val="0"/>
+        <w:sz w:val="24"/>
+        <w:szCs w:val="24"/>
+      </w:rPr>
+    </w:lvl>
+    <w:lvl w:ilvl="6">
+      <w:start w:val="1"/>
+      <w:numFmt w:val="bullet"/>
+      <w:suff w:val="tab"/>
+      <w:lvlText w:val="•"/>
+      <w:lvlJc w:val="left"/>
+      <w:pPr>
+        <w:tabs>
+          <w:tab w:val="num" w:pos="4680"/>
+          <w:tab w:val="clear" w:pos="0"/>
+        </w:tabs>
+        <w:ind w:left="2520" w:hanging="360"/>
+      </w:pPr>
+      <w:rPr>
+        <w:rFonts w:ascii="Times New Roman" w:cs="Times New Roman" w:hAnsi="Times New Roman" w:eastAsia="Times New Roman"/>
+        <w:position w:val="0"/>
+        <w:sz w:val="24"/>
+        <w:szCs w:val="24"/>
+      </w:rPr>
+    </w:lvl>
+    <w:lvl w:ilvl="7">
+      <w:start w:val="1"/>
+      <w:numFmt w:val="bullet"/>
+      <w:suff w:val="tab"/>
+      <w:lvlText w:val="•"/>
+      <w:lvlJc w:val="left"/>
+      <w:pPr>
+        <w:tabs>
+          <w:tab w:val="num" w:pos="5400"/>
+          <w:tab w:val="clear" w:pos="0"/>
+        </w:tabs>
+        <w:ind w:left="2880" w:hanging="360"/>
+      </w:pPr>
+      <w:rPr>
+        <w:rFonts w:ascii="Times New Roman" w:cs="Times New Roman" w:hAnsi="Times New Roman" w:eastAsia="Times New Roman"/>
+        <w:position w:val="0"/>
+        <w:sz w:val="24"/>
+        <w:szCs w:val="24"/>
+      </w:rPr>
+    </w:lvl>
+    <w:lvl w:ilvl="8">
+      <w:start w:val="1"/>
+      <w:numFmt w:val="bullet"/>
+      <w:suff w:val="tab"/>
+      <w:lvlText w:val="•"/>
+      <w:lvlJc w:val="left"/>
+      <w:pPr>
+        <w:tabs>
+          <w:tab w:val="num" w:pos="6120"/>
+          <w:tab w:val="clear" w:pos="0"/>
+        </w:tabs>
+        <w:ind w:left="3240" w:hanging="360"/>
+      </w:pPr>
+      <w:rPr>
+        <w:rFonts w:ascii="Times New Roman" w:cs="Times New Roman" w:hAnsi="Times New Roman" w:eastAsia="Times New Roman"/>
+        <w:position w:val="0"/>
+        <w:sz w:val="24"/>
+        <w:szCs w:val="24"/>
+      </w:rPr>
+    </w:lvl>
+  </w:abstractNum>
+  <w:abstractNum w:abstractNumId="3">
+    <w:multiLevelType w:val="multilevel"/>
+    <w:styleLink w:val="List 0"/>
+    <w:lvl w:ilvl="0">
+      <w:start w:val="0"/>
+      <w:numFmt w:val="bullet"/>
+      <w:suff w:val="tab"/>
+      <w:lvlText w:val="•"/>
+      <w:lvlJc w:val="left"/>
+      <w:pPr>
+        <w:tabs>
+          <w:tab w:val="num" w:pos="360"/>
+          <w:tab w:val="clear" w:pos="0"/>
+        </w:tabs>
+        <w:ind w:left="360" w:hanging="360"/>
+      </w:pPr>
+      <w:rPr>
+        <w:rFonts w:ascii="Times New Roman" w:cs="Times New Roman" w:hAnsi="Times New Roman" w:eastAsia="Times New Roman"/>
+        <w:position w:val="0"/>
+        <w:sz w:val="24"/>
+        <w:szCs w:val="24"/>
+      </w:rPr>
+    </w:lvl>
+    <w:lvl w:ilvl="1">
+      <w:start w:val="1"/>
+      <w:numFmt w:val="bullet"/>
+      <w:suff w:val="tab"/>
+      <w:lvlText w:val="•"/>
+      <w:lvlJc w:val="left"/>
+      <w:pPr>
+        <w:tabs>
+          <w:tab w:val="num" w:pos="1080"/>
+          <w:tab w:val="clear" w:pos="0"/>
+        </w:tabs>
+        <w:ind w:left="720" w:hanging="360"/>
+      </w:pPr>
+      <w:rPr>
+        <w:rFonts w:ascii="Times New Roman" w:cs="Times New Roman" w:hAnsi="Times New Roman" w:eastAsia="Times New Roman"/>
+        <w:position w:val="0"/>
+        <w:sz w:val="24"/>
+        <w:szCs w:val="24"/>
+      </w:rPr>
+    </w:lvl>
+    <w:lvl w:ilvl="2">
+      <w:start w:val="1"/>
+      <w:numFmt w:val="bullet"/>
+      <w:suff w:val="tab"/>
+      <w:lvlText w:val="•"/>
+      <w:lvlJc w:val="left"/>
+      <w:pPr>
+        <w:tabs>
+          <w:tab w:val="num" w:pos="1800"/>
+          <w:tab w:val="clear" w:pos="0"/>
+        </w:tabs>
+        <w:ind w:left="1080" w:hanging="360"/>
+      </w:pPr>
+      <w:rPr>
+        <w:rFonts w:ascii="Times New Roman" w:cs="Times New Roman" w:hAnsi="Times New Roman" w:eastAsia="Times New Roman"/>
+        <w:position w:val="0"/>
+        <w:sz w:val="24"/>
+        <w:szCs w:val="24"/>
+      </w:rPr>
+    </w:lvl>
+    <w:lvl w:ilvl="3">
+      <w:start w:val="1"/>
+      <w:numFmt w:val="bullet"/>
+      <w:suff w:val="tab"/>
+      <w:lvlText w:val="•"/>
+      <w:lvlJc w:val="left"/>
+      <w:pPr>
+        <w:tabs>
+          <w:tab w:val="num" w:pos="2520"/>
+          <w:tab w:val="clear" w:pos="0"/>
+        </w:tabs>
+        <w:ind w:left="1440" w:hanging="360"/>
+      </w:pPr>
+      <w:rPr>
+        <w:rFonts w:ascii="Times New Roman" w:cs="Times New Roman" w:hAnsi="Times New Roman" w:eastAsia="Times New Roman"/>
+        <w:position w:val="0"/>
+        <w:sz w:val="24"/>
+        <w:szCs w:val="24"/>
+      </w:rPr>
+    </w:lvl>
+    <w:lvl w:ilvl="4">
+      <w:start w:val="1"/>
+      <w:numFmt w:val="bullet"/>
+      <w:suff w:val="tab"/>
+      <w:lvlText w:val="•"/>
+      <w:lvlJc w:val="left"/>
+      <w:pPr>
+        <w:tabs>
+          <w:tab w:val="num" w:pos="3240"/>
+          <w:tab w:val="clear" w:pos="0"/>
+        </w:tabs>
+        <w:ind w:left="1800" w:hanging="360"/>
+      </w:pPr>
+      <w:rPr>
+        <w:rFonts w:ascii="Times New Roman" w:cs="Times New Roman" w:hAnsi="Times New Roman" w:eastAsia="Times New Roman"/>
+        <w:position w:val="0"/>
+        <w:sz w:val="24"/>
+        <w:szCs w:val="24"/>
+      </w:rPr>
+    </w:lvl>
+    <w:lvl w:ilvl="5">
+      <w:start w:val="1"/>
+      <w:numFmt w:val="bullet"/>
+      <w:suff w:val="tab"/>
+      <w:lvlText w:val="•"/>
+      <w:lvlJc w:val="left"/>
+      <w:pPr>
+        <w:tabs>
+          <w:tab w:val="num" w:pos="3960"/>
+          <w:tab w:val="clear" w:pos="0"/>
+        </w:tabs>
+        <w:ind w:left="2160" w:hanging="360"/>
+      </w:pPr>
+      <w:rPr>
+        <w:rFonts w:ascii="Times New Roman" w:cs="Times New Roman" w:hAnsi="Times New Roman" w:eastAsia="Times New Roman"/>
+        <w:position w:val="0"/>
+        <w:sz w:val="24"/>
+        <w:szCs w:val="24"/>
+      </w:rPr>
+    </w:lvl>
+    <w:lvl w:ilvl="6">
+      <w:start w:val="1"/>
+      <w:numFmt w:val="bullet"/>
+      <w:suff w:val="tab"/>
+      <w:lvlText w:val="•"/>
+      <w:lvlJc w:val="left"/>
+      <w:pPr>
+        <w:tabs>
+          <w:tab w:val="num" w:pos="4680"/>
+          <w:tab w:val="clear" w:pos="0"/>
+        </w:tabs>
+        <w:ind w:left="2520" w:hanging="360"/>
+      </w:pPr>
+      <w:rPr>
+        <w:rFonts w:ascii="Times New Roman" w:cs="Times New Roman" w:hAnsi="Times New Roman" w:eastAsia="Times New Roman"/>
+        <w:position w:val="0"/>
+        <w:sz w:val="24"/>
+        <w:szCs w:val="24"/>
+      </w:rPr>
+    </w:lvl>
+    <w:lvl w:ilvl="7">
+      <w:start w:val="1"/>
+      <w:numFmt w:val="bullet"/>
+      <w:suff w:val="tab"/>
+      <w:lvlText w:val="•"/>
+      <w:lvlJc w:val="left"/>
+      <w:pPr>
+        <w:tabs>
+          <w:tab w:val="num" w:pos="5400"/>
+          <w:tab w:val="clear" w:pos="0"/>
+        </w:tabs>
+        <w:ind w:left="2880" w:hanging="360"/>
+      </w:pPr>
+      <w:rPr>
+        <w:rFonts w:ascii="Times New Roman" w:cs="Times New Roman" w:hAnsi="Times New Roman" w:eastAsia="Times New Roman"/>
+        <w:position w:val="0"/>
+        <w:sz w:val="24"/>
+        <w:szCs w:val="24"/>
+      </w:rPr>
+    </w:lvl>
+    <w:lvl w:ilvl="8">
+      <w:start w:val="1"/>
+      <w:numFmt w:val="bullet"/>
+      <w:suff w:val="tab"/>
+      <w:lvlText w:val="•"/>
+      <w:lvlJc w:val="left"/>
+      <w:pPr>
+        <w:tabs>
+          <w:tab w:val="num" w:pos="6120"/>
+          <w:tab w:val="clear" w:pos="0"/>
+        </w:tabs>
+        <w:ind w:left="3240" w:hanging="360"/>
+      </w:pPr>
+      <w:rPr>
+        <w:rFonts w:ascii="Times New Roman" w:cs="Times New Roman" w:hAnsi="Times New Roman" w:eastAsia="Times New Roman"/>
+        <w:position w:val="0"/>
+        <w:sz w:val="24"/>
+        <w:szCs w:val="24"/>
+      </w:rPr>
+    </w:lvl>
+  </w:abstractNum>
+  <w:abstractNum w:abstractNumId="4">
+    <w:multiLevelType w:val="multilevel"/>
+    <w:styleLink w:val="List 0"/>
+    <w:lvl w:ilvl="0">
+      <w:start w:val="0"/>
+      <w:numFmt w:val="bullet"/>
+      <w:suff w:val="tab"/>
+      <w:lvlText w:val="•"/>
+      <w:lvlJc w:val="left"/>
+      <w:pPr>
+        <w:tabs>
+          <w:tab w:val="num" w:pos="360"/>
+          <w:tab w:val="clear" w:pos="0"/>
+        </w:tabs>
+        <w:ind w:left="360" w:hanging="360"/>
+      </w:pPr>
+      <w:rPr>
+        <w:rFonts w:ascii="Times New Roman" w:cs="Times New Roman" w:hAnsi="Times New Roman" w:eastAsia="Times New Roman"/>
+        <w:position w:val="0"/>
+        <w:sz w:val="24"/>
+        <w:szCs w:val="24"/>
+      </w:rPr>
+    </w:lvl>
+    <w:lvl w:ilvl="1">
+      <w:start w:val="1"/>
+      <w:numFmt w:val="bullet"/>
+      <w:suff w:val="tab"/>
+      <w:lvlText w:val="•"/>
+      <w:lvlJc w:val="left"/>
+      <w:pPr>
+        <w:tabs>
+          <w:tab w:val="num" w:pos="1080"/>
+          <w:tab w:val="clear" w:pos="0"/>
+        </w:tabs>
+        <w:ind w:left="720" w:hanging="360"/>
+      </w:pPr>
+      <w:rPr>
+        <w:rFonts w:ascii="Times New Roman" w:cs="Times New Roman" w:hAnsi="Times New Roman" w:eastAsia="Times New Roman"/>
+        <w:position w:val="0"/>
+        <w:sz w:val="24"/>
+        <w:szCs w:val="24"/>
+      </w:rPr>
+    </w:lvl>
+    <w:lvl w:ilvl="2">
+      <w:start w:val="1"/>
+      <w:numFmt w:val="bullet"/>
+      <w:suff w:val="tab"/>
+      <w:lvlText w:val="•"/>
+      <w:lvlJc w:val="left"/>
+      <w:pPr>
+        <w:tabs>
+          <w:tab w:val="num" w:pos="1800"/>
+          <w:tab w:val="clear" w:pos="0"/>
+        </w:tabs>
+        <w:ind w:left="1080" w:hanging="360"/>
+      </w:pPr>
+      <w:rPr>
+        <w:rFonts w:ascii="Times New Roman" w:cs="Times New Roman" w:hAnsi="Times New Roman" w:eastAsia="Times New Roman"/>
+        <w:position w:val="0"/>
+        <w:sz w:val="24"/>
+        <w:szCs w:val="24"/>
+      </w:rPr>
+    </w:lvl>
+    <w:lvl w:ilvl="3">
+      <w:start w:val="1"/>
+      <w:numFmt w:val="bullet"/>
+      <w:suff w:val="tab"/>
+      <w:lvlText w:val="•"/>
+      <w:lvlJc w:val="left"/>
+      <w:pPr>
+        <w:tabs>
+          <w:tab w:val="num" w:pos="2520"/>
+          <w:tab w:val="clear" w:pos="0"/>
+        </w:tabs>
+        <w:ind w:left="1440" w:hanging="360"/>
+      </w:pPr>
+      <w:rPr>
+        <w:rFonts w:ascii="Times New Roman" w:cs="Times New Roman" w:hAnsi="Times New Roman" w:eastAsia="Times New Roman"/>
+        <w:position w:val="0"/>
+        <w:sz w:val="24"/>
+        <w:szCs w:val="24"/>
+      </w:rPr>
+    </w:lvl>
+    <w:lvl w:ilvl="4">
+      <w:start w:val="1"/>
+      <w:numFmt w:val="bullet"/>
+      <w:suff w:val="tab"/>
+      <w:lvlText w:val="•"/>
+      <w:lvlJc w:val="left"/>
+      <w:pPr>
+        <w:tabs>
+          <w:tab w:val="num" w:pos="3240"/>
+          <w:tab w:val="clear" w:pos="0"/>
+        </w:tabs>
+        <w:ind w:left="1800" w:hanging="360"/>
+      </w:pPr>
+      <w:rPr>
+        <w:rFonts w:ascii="Times New Roman" w:cs="Times New Roman" w:hAnsi="Times New Roman" w:eastAsia="Times New Roman"/>
+        <w:position w:val="0"/>
+        <w:sz w:val="24"/>
+        <w:szCs w:val="24"/>
+      </w:rPr>
+    </w:lvl>
+    <w:lvl w:ilvl="5">
+      <w:start w:val="1"/>
+      <w:numFmt w:val="bullet"/>
+      <w:suff w:val="tab"/>
+      <w:lvlText w:val="•"/>
+      <w:lvlJc w:val="left"/>
+      <w:pPr>
+        <w:tabs>
+          <w:tab w:val="num" w:pos="3960"/>
+          <w:tab w:val="clear" w:pos="0"/>
+        </w:tabs>
+        <w:ind w:left="2160" w:hanging="360"/>
+      </w:pPr>
+      <w:rPr>
+        <w:rFonts w:ascii="Times New Roman" w:cs="Times New Roman" w:hAnsi="Times New Roman" w:eastAsia="Times New Roman"/>
+        <w:position w:val="0"/>
+        <w:sz w:val="24"/>
+        <w:szCs w:val="24"/>
+      </w:rPr>
+    </w:lvl>
+    <w:lvl w:ilvl="6">
+      <w:start w:val="1"/>
+      <w:numFmt w:val="bullet"/>
+      <w:suff w:val="tab"/>
+      <w:lvlText w:val="•"/>
+      <w:lvlJc w:val="left"/>
+      <w:pPr>
+        <w:tabs>
+          <w:tab w:val="num" w:pos="4680"/>
+          <w:tab w:val="clear" w:pos="0"/>
+        </w:tabs>
+        <w:ind w:left="2520" w:hanging="360"/>
+      </w:pPr>
+      <w:rPr>
+        <w:rFonts w:ascii="Times New Roman" w:cs="Times New Roman" w:hAnsi="Times New Roman" w:eastAsia="Times New Roman"/>
+        <w:position w:val="0"/>
+        <w:sz w:val="24"/>
+        <w:szCs w:val="24"/>
+      </w:rPr>
+    </w:lvl>
+    <w:lvl w:ilvl="7">
+      <w:start w:val="1"/>
+      <w:numFmt w:val="bullet"/>
+      <w:suff w:val="tab"/>
+      <w:lvlText w:val="•"/>
+      <w:lvlJc w:val="left"/>
+      <w:pPr>
+        <w:tabs>
+          <w:tab w:val="num" w:pos="5400"/>
+          <w:tab w:val="clear" w:pos="0"/>
+        </w:tabs>
+        <w:ind w:left="2880" w:hanging="360"/>
+      </w:pPr>
+      <w:rPr>
+        <w:rFonts w:ascii="Times New Roman" w:cs="Times New Roman" w:hAnsi="Times New Roman" w:eastAsia="Times New Roman"/>
+        <w:position w:val="0"/>
+        <w:sz w:val="24"/>
+        <w:szCs w:val="24"/>
+      </w:rPr>
+    </w:lvl>
+    <w:lvl w:ilvl="8">
+      <w:start w:val="1"/>
+      <w:numFmt w:val="bullet"/>
+      <w:suff w:val="tab"/>
+      <w:lvlText w:val="•"/>
+      <w:lvlJc w:val="left"/>
+      <w:pPr>
+        <w:tabs>
+          <w:tab w:val="num" w:pos="6120"/>
+          <w:tab w:val="clear" w:pos="0"/>
+        </w:tabs>
+        <w:ind w:left="3240" w:hanging="360"/>
+      </w:pPr>
+      <w:rPr>
+        <w:rFonts w:ascii="Times New Roman" w:cs="Times New Roman" w:hAnsi="Times New Roman" w:eastAsia="Times New Roman"/>
+        <w:position w:val="0"/>
+        <w:sz w:val="24"/>
+        <w:szCs w:val="24"/>
+      </w:rPr>
+    </w:lvl>
+  </w:abstractNum>
+  <w:abstractNum w:abstractNumId="5">
+    <w:multiLevelType w:val="multilevel"/>
+    <w:styleLink w:val="List 0"/>
+    <w:lvl w:ilvl="0">
+      <w:start w:val="0"/>
+      <w:numFmt w:val="bullet"/>
+      <w:suff w:val="tab"/>
+      <w:lvlText w:val="•"/>
+      <w:lvlJc w:val="left"/>
+      <w:pPr>
+        <w:tabs>
+          <w:tab w:val="num" w:pos="360"/>
+          <w:tab w:val="clear" w:pos="0"/>
+        </w:tabs>
+        <w:ind w:left="360" w:hanging="360"/>
+      </w:pPr>
+      <w:rPr>
+        <w:rFonts w:ascii="Times New Roman" w:cs="Times New Roman" w:hAnsi="Times New Roman" w:eastAsia="Times New Roman"/>
+        <w:position w:val="0"/>
+        <w:sz w:val="24"/>
+        <w:szCs w:val="24"/>
+      </w:rPr>
+    </w:lvl>
+    <w:lvl w:ilvl="1">
+      <w:start w:val="1"/>
+      <w:numFmt w:val="bullet"/>
+      <w:suff w:val="tab"/>
+      <w:lvlText w:val="•"/>
+      <w:lvlJc w:val="left"/>
+      <w:pPr>
+        <w:tabs>
+          <w:tab w:val="num" w:pos="1080"/>
+          <w:tab w:val="clear" w:pos="0"/>
+        </w:tabs>
+        <w:ind w:left="720" w:hanging="360"/>
+      </w:pPr>
+      <w:rPr>
+        <w:rFonts w:ascii="Times New Roman" w:cs="Times New Roman" w:hAnsi="Times New Roman" w:eastAsia="Times New Roman"/>
+        <w:position w:val="0"/>
+        <w:sz w:val="24"/>
+        <w:szCs w:val="24"/>
+      </w:rPr>
+    </w:lvl>
+    <w:lvl w:ilvl="2">
+      <w:start w:val="1"/>
+      <w:numFmt w:val="bullet"/>
+      <w:suff w:val="tab"/>
+      <w:lvlText w:val="•"/>
+      <w:lvlJc w:val="left"/>
+      <w:pPr>
+        <w:tabs>
+          <w:tab w:val="num" w:pos="1800"/>
+          <w:tab w:val="clear" w:pos="0"/>
+        </w:tabs>
+        <w:ind w:left="1080" w:hanging="360"/>
+      </w:pPr>
+      <w:rPr>
+        <w:rFonts w:ascii="Times New Roman" w:cs="Times New Roman" w:hAnsi="Times New Roman" w:eastAsia="Times New Roman"/>
+        <w:position w:val="0"/>
+        <w:sz w:val="24"/>
+        <w:szCs w:val="24"/>
+      </w:rPr>
+    </w:lvl>
+    <w:lvl w:ilvl="3">
+      <w:start w:val="1"/>
+      <w:numFmt w:val="bullet"/>
+      <w:suff w:val="tab"/>
+      <w:lvlText w:val="•"/>
+      <w:lvlJc w:val="left"/>
+      <w:pPr>
+        <w:tabs>
+          <w:tab w:val="num" w:pos="2520"/>
+          <w:tab w:val="clear" w:pos="0"/>
+        </w:tabs>
+        <w:ind w:left="1440" w:hanging="360"/>
+      </w:pPr>
+      <w:rPr>
+        <w:rFonts w:ascii="Times New Roman" w:cs="Times New Roman" w:hAnsi="Times New Roman" w:eastAsia="Times New Roman"/>
+        <w:position w:val="0"/>
+        <w:sz w:val="24"/>
+        <w:szCs w:val="24"/>
+      </w:rPr>
+    </w:lvl>
+    <w:lvl w:ilvl="4">
+      <w:start w:val="1"/>
+      <w:numFmt w:val="bullet"/>
+      <w:suff w:val="tab"/>
+      <w:lvlText w:val="•"/>
+      <w:lvlJc w:val="left"/>
+      <w:pPr>
+        <w:tabs>
+          <w:tab w:val="num" w:pos="3240"/>
+          <w:tab w:val="clear" w:pos="0"/>
+        </w:tabs>
+        <w:ind w:left="1800" w:hanging="360"/>
+      </w:pPr>
+      <w:rPr>
+        <w:rFonts w:ascii="Times New Roman" w:cs="Times New Roman" w:hAnsi="Times New Roman" w:eastAsia="Times New Roman"/>
+        <w:position w:val="0"/>
+        <w:sz w:val="24"/>
+        <w:szCs w:val="24"/>
+      </w:rPr>
+    </w:lvl>
+    <w:lvl w:ilvl="5">
+      <w:start w:val="1"/>
+      <w:numFmt w:val="bullet"/>
+      <w:suff w:val="tab"/>
+      <w:lvlText w:val="•"/>
+      <w:lvlJc w:val="left"/>
+      <w:pPr>
+        <w:tabs>
+          <w:tab w:val="num" w:pos="3960"/>
+          <w:tab w:val="clear" w:pos="0"/>
+        </w:tabs>
+        <w:ind w:left="2160" w:hanging="360"/>
+      </w:pPr>
+      <w:rPr>
+        <w:rFonts w:ascii="Times New Roman" w:cs="Times New Roman" w:hAnsi="Times New Roman" w:eastAsia="Times New Roman"/>
+        <w:position w:val="0"/>
+        <w:sz w:val="24"/>
+        <w:szCs w:val="24"/>
+      </w:rPr>
+    </w:lvl>
+    <w:lvl w:ilvl="6">
+      <w:start w:val="1"/>
+      <w:numFmt w:val="bullet"/>
+      <w:suff w:val="tab"/>
+      <w:lvlText w:val="•"/>
+      <w:lvlJc w:val="left"/>
+      <w:pPr>
+        <w:tabs>
+          <w:tab w:val="num" w:pos="4680"/>
+          <w:tab w:val="clear" w:pos="0"/>
+        </w:tabs>
+        <w:ind w:left="2520" w:hanging="360"/>
+      </w:pPr>
+      <w:rPr>
+        <w:rFonts w:ascii="Times New Roman" w:cs="Times New Roman" w:hAnsi="Times New Roman" w:eastAsia="Times New Roman"/>
+        <w:position w:val="0"/>
+        <w:sz w:val="24"/>
+        <w:szCs w:val="24"/>
+      </w:rPr>
+    </w:lvl>
+    <w:lvl w:ilvl="7">
+      <w:start w:val="1"/>
+      <w:numFmt w:val="bullet"/>
+      <w:suff w:val="tab"/>
+      <w:lvlText w:val="•"/>
+      <w:lvlJc w:val="left"/>
+      <w:pPr>
+        <w:tabs>
+          <w:tab w:val="num" w:pos="5400"/>
+          <w:tab w:val="clear" w:pos="0"/>
+        </w:tabs>
+        <w:ind w:left="2880" w:hanging="360"/>
+      </w:pPr>
+      <w:rPr>
+        <w:rFonts w:ascii="Times New Roman" w:cs="Times New Roman" w:hAnsi="Times New Roman" w:eastAsia="Times New Roman"/>
+        <w:position w:val="0"/>
+        <w:sz w:val="24"/>
+        <w:szCs w:val="24"/>
+      </w:rPr>
+    </w:lvl>
+    <w:lvl w:ilvl="8">
+      <w:start w:val="1"/>
+      <w:numFmt w:val="bullet"/>
+      <w:suff w:val="tab"/>
+      <w:lvlText w:val="•"/>
+      <w:lvlJc w:val="left"/>
+      <w:pPr>
+        <w:tabs>
+          <w:tab w:val="num" w:pos="6120"/>
+          <w:tab w:val="clear" w:pos="0"/>
+        </w:tabs>
+        <w:ind w:left="3240" w:hanging="360"/>
+      </w:pPr>
+      <w:rPr>
+        <w:rFonts w:ascii="Times New Roman" w:cs="Times New Roman" w:hAnsi="Times New Roman" w:eastAsia="Times New Roman"/>
+        <w:position w:val="0"/>
+        <w:sz w:val="24"/>
+        <w:szCs w:val="24"/>
+      </w:rPr>
+    </w:lvl>
+  </w:abstractNum>
+  <w:num w:numId="1">
+    <w:abstractNumId w:val="0"/>
+  </w:num>
+  <w:num w:numId="2">
+    <w:abstractNumId w:val="1"/>
+  </w:num>
+  <w:num w:numId="3">
+    <w:abstractNumId w:val="2"/>
+  </w:num>
+  <w:num w:numId="4">
+    <w:abstractNumId w:val="3"/>
+  </w:num>
+  <w:num w:numId="5">
+    <w:abstractNumId w:val="4"/>
+  </w:num>
+  <w:num w:numId="6">
+    <w:abstractNumId w:val="5"/>
+  </w:num>
+</w:numbering>
 </file>
 
 <file path=word/styles.xml><?xml version="1.0" encoding="utf-8"?>
@@ -442,6 +2094,25 @@
       <w:vertAlign w:val="baseline"/>
       <w:lang w:val="en-US"/>
     </w:rPr>
+  </w:style>
+  <w:style w:type="numbering" w:styleId="List 0">
+    <w:name w:val="List 0"/>
+    <w:basedOn w:val="None"/>
+    <w:next w:val="List 0"/>
+    <w:pPr>
+      <w:numPr>
+        <w:numId w:val="1"/>
+      </w:numPr>
+    </w:pPr>
+  </w:style>
+  <w:style w:type="numbering" w:styleId="None">
+    <w:name w:val="None"/>
+    <w:next w:val="None"/>
+    <w:pPr>
+      <w:numPr>
+        <w:numId w:val="2"/>
+      </w:numPr>
+    </w:pPr>
   </w:style>
 </w:styles>
 </file>

</xml_diff>